<commit_message>
Added description for Charles's level
</commit_message>
<xml_diff>
--- a/Bell_Blaster-Sound_Project by Brass.bash/Assets/GDD/Game_Design_Document_Bell_Blaster.docx
+++ b/Bell_Blaster-Sound_Project by Brass.bash/Assets/GDD/Game_Design_Document_Bell_Blaster.docx
@@ -1,6 +1,6 @@
 
 <file path=word/document.xml><?xml version="1.0" encoding="utf-8"?>
-<w:document xmlns:wpc="http://schemas.microsoft.com/office/word/2010/wordprocessingCanvas" xmlns:cx="http://schemas.microsoft.com/office/drawing/2014/chartex" xmlns:mc="http://schemas.openxmlformats.org/markup-compatibility/2006" xmlns:o="urn:schemas-microsoft-com:office:office" xmlns:r="http://schemas.openxmlformats.org/officeDocument/2006/relationships" xmlns:m="http://schemas.openxmlformats.org/officeDocument/2006/math" xmlns:v="urn:schemas-microsoft-com:vml" xmlns:wp14="http://schemas.microsoft.com/office/word/2010/wordprocessingDrawing" xmlns:wp="http://schemas.openxmlformats.org/drawingml/2006/wordprocessingDrawing" xmlns:w10="urn:schemas-microsoft-com:office:word" xmlns:w="http://schemas.openxmlformats.org/wordprocessingml/2006/main" xmlns:w14="http://schemas.microsoft.com/office/word/2010/wordml" xmlns:w15="http://schemas.microsoft.com/office/word/2012/wordml" xmlns:w16se="http://schemas.microsoft.com/office/word/2015/wordml/symex" xmlns:wpg="http://schemas.microsoft.com/office/word/2010/wordprocessingGroup" xmlns:wpi="http://schemas.microsoft.com/office/word/2010/wordprocessingInk" xmlns:wne="http://schemas.microsoft.com/office/word/2006/wordml" xmlns:wps="http://schemas.microsoft.com/office/word/2010/wordprocessingShape" mc:Ignorable="w14 w15 w16se wp14">
+<w:document xmlns:wpc="http://schemas.microsoft.com/office/word/2010/wordprocessingCanvas" xmlns:cx="http://schemas.microsoft.com/office/drawing/2014/chartex" xmlns:cx1="http://schemas.microsoft.com/office/drawing/2015/9/8/chartex" xmlns:cx2="http://schemas.microsoft.com/office/drawing/2015/10/21/chartex" xmlns:cx3="http://schemas.microsoft.com/office/drawing/2016/5/9/chartex" xmlns:cx4="http://schemas.microsoft.com/office/drawing/2016/5/10/chartex" xmlns:cx5="http://schemas.microsoft.com/office/drawing/2016/5/11/chartex" xmlns:cx6="http://schemas.microsoft.com/office/drawing/2016/5/12/chartex" xmlns:cx7="http://schemas.microsoft.com/office/drawing/2016/5/13/chartex" xmlns:cx8="http://schemas.microsoft.com/office/drawing/2016/5/14/chartex" xmlns:mc="http://schemas.openxmlformats.org/markup-compatibility/2006" xmlns:aink="http://schemas.microsoft.com/office/drawing/2016/ink" xmlns:am3d="http://schemas.microsoft.com/office/drawing/2017/model3d" xmlns:o="urn:schemas-microsoft-com:office:office" xmlns:r="http://schemas.openxmlformats.org/officeDocument/2006/relationships" xmlns:m="http://schemas.openxmlformats.org/officeDocument/2006/math" xmlns:v="urn:schemas-microsoft-com:vml" xmlns:wp14="http://schemas.microsoft.com/office/word/2010/wordprocessingDrawing" xmlns:wp="http://schemas.openxmlformats.org/drawingml/2006/wordprocessingDrawing" xmlns:w10="urn:schemas-microsoft-com:office:word" xmlns:w="http://schemas.openxmlformats.org/wordprocessingml/2006/main" xmlns:w14="http://schemas.microsoft.com/office/word/2010/wordml" xmlns:w15="http://schemas.microsoft.com/office/word/2012/wordml" xmlns:w16cid="http://schemas.microsoft.com/office/word/2016/wordml/cid" xmlns:w16se="http://schemas.microsoft.com/office/word/2015/wordml/symex" xmlns:wpg="http://schemas.microsoft.com/office/word/2010/wordprocessingGroup" xmlns:wpi="http://schemas.microsoft.com/office/word/2010/wordprocessingInk" xmlns:wne="http://schemas.microsoft.com/office/word/2006/wordml" xmlns:wps="http://schemas.microsoft.com/office/word/2010/wordprocessingShape" mc:Ignorable="w14 w15 w16se w16cid wp14">
   <w:body>
     <w:p>
       <w:pPr>
@@ -15,98 +15,6 @@
     <w:p/>
     <w:p>
       <w:pPr>
-        <w:jc w:val="both"/>
-        <w:rPr>
-          <w:rFonts w:ascii="Arial Narrow" w:hAnsi="Arial Narrow"/>
-        </w:rPr>
-      </w:pPr>
-      <w:r>
-        <w:rPr>
-          <w:rFonts w:ascii="Arial Narrow" w:hAnsi="Arial Narrow"/>
-        </w:rPr>
-        <w:t>A</w:t>
-      </w:r>
-      <w:r>
-        <w:rPr>
-          <w:rFonts w:ascii="Arial Narrow" w:hAnsi="Arial Narrow"/>
-        </w:rPr>
-        <w:t xml:space="preserve"> </w:t>
-      </w:r>
-      <w:r>
-        <w:rPr>
-          <w:rFonts w:ascii="Arial Narrow" w:hAnsi="Arial Narrow"/>
-        </w:rPr>
-        <w:t>g</w:t>
-      </w:r>
-      <w:r>
-        <w:rPr>
-          <w:rFonts w:ascii="Arial Narrow" w:hAnsi="Arial Narrow"/>
-        </w:rPr>
-        <w:t xml:space="preserve">ame </w:t>
-      </w:r>
-      <w:r>
-        <w:rPr>
-          <w:rFonts w:ascii="Arial Narrow" w:hAnsi="Arial Narrow"/>
-        </w:rPr>
-        <w:t>d</w:t>
-      </w:r>
-      <w:r>
-        <w:rPr>
-          <w:rFonts w:ascii="Arial Narrow" w:hAnsi="Arial Narrow"/>
-        </w:rPr>
-        <w:t xml:space="preserve">esign </w:t>
-      </w:r>
-      <w:r>
-        <w:rPr>
-          <w:rFonts w:ascii="Arial Narrow" w:hAnsi="Arial Narrow"/>
-        </w:rPr>
-        <w:t>d</w:t>
-      </w:r>
-      <w:r>
-        <w:rPr>
-          <w:rFonts w:ascii="Arial Narrow" w:hAnsi="Arial Narrow"/>
-        </w:rPr>
-        <w:t>ocument i</w:t>
-      </w:r>
-      <w:r>
-        <w:rPr>
-          <w:rFonts w:ascii="Arial Narrow" w:hAnsi="Arial Narrow"/>
-        </w:rPr>
-        <w:t>s</w:t>
-      </w:r>
-      <w:r>
-        <w:rPr>
-          <w:rFonts w:ascii="Arial Narrow" w:hAnsi="Arial Narrow"/>
-        </w:rPr>
-        <w:t xml:space="preserve"> the blueprint from which a game is to be built.  As such, every single detail necessary to build the game </w:t>
-      </w:r>
-      <w:r>
-        <w:rPr>
-          <w:rFonts w:ascii="Arial Narrow" w:hAnsi="Arial Narrow"/>
-        </w:rPr>
-        <w:t xml:space="preserve">should be addressed.  The larger the team and the longer the design and development cycle, the more critical is the need.  For your purpose, the intent is to capture as much as possible of your design.  I want you to think big…bigger than what you are able to develop.  I also want you to be clear about what the software delivers and what the design entails.  </w:t>
-      </w:r>
-      <w:r>
-        <w:rPr>
-          <w:rFonts w:ascii="Arial Narrow" w:hAnsi="Arial Narrow"/>
-        </w:rPr>
-        <w:t xml:space="preserve">My recommendation is that you define the ultimate game and then clarify what it is that you have developed.  </w:t>
-      </w:r>
-      <w:r>
-        <w:rPr>
-          <w:rFonts w:ascii="Arial Narrow" w:hAnsi="Arial Narrow"/>
-        </w:rPr>
-        <w:t xml:space="preserve">If </w:t>
-      </w:r>
-      <w:r>
-        <w:rPr>
-          <w:rFonts w:ascii="Arial Narrow" w:hAnsi="Arial Narrow"/>
-        </w:rPr>
-        <w:t>you are finding it too difficult to do that, you may produce too documents.</w:t>
-      </w:r>
-    </w:p>
-    <w:p>
-      <w:pPr>
         <w:rPr>
           <w:rFonts w:ascii="Arial Narrow" w:hAnsi="Arial Narrow"/>
         </w:rPr>
@@ -533,6 +441,7 @@
         <w:rPr>
           <w:rFonts w:ascii="Arial Narrow" w:hAnsi="Arial Narrow"/>
         </w:rPr>
+        <w:lastRenderedPageBreak/>
         <w:t>The game begins in a simple hub area. From here the player will be able to look at instructions to a puzzle room, and walk through a door that loads the puzzle scene.</w:t>
       </w:r>
     </w:p>
@@ -929,6 +838,7 @@
         <w:rPr>
           <w:rFonts w:ascii="Arial Narrow" w:hAnsi="Arial Narrow"/>
         </w:rPr>
+        <w:lastRenderedPageBreak/>
         <w:t>The different sides of the Bell are the primary switch used, and is activated by shooting it with the trumpet-</w:t>
       </w:r>
       <w:r>
@@ -1635,22 +1545,91 @@
         <w:rPr>
           <w:rFonts w:ascii="Arial Narrow" w:hAnsi="Arial Narrow"/>
         </w:rPr>
-        <w:t>The level starts with a maze kind of environment where the player is supposed to collect as many nodes as he/she can and shoot down the bell to traverse to the next level. Also, depending on which node it shoots down the bell on will affect the level player will advance to. This functionality helps the player to go back and forth between the levels while collecting nodes. The traversing between levels also depends on the mode being played.</w:t>
-      </w:r>
-    </w:p>
-    <w:p>
-      <w:pPr>
-        <w:rPr>
-          <w:rFonts w:ascii="Arial Narrow" w:hAnsi="Arial Narrow"/>
-        </w:rPr>
-      </w:pPr>
-    </w:p>
-    <w:p>
-      <w:pPr>
-        <w:rPr>
-          <w:rFonts w:ascii="Arial Narrow" w:hAnsi="Arial Narrow"/>
-        </w:rPr>
-      </w:pPr>
+        <w:t>The level starts with a maze kind of environment where the player is supposed to collect as many no</w:t>
+      </w:r>
+      <w:r>
+        <w:rPr>
+          <w:rFonts w:ascii="Arial Narrow" w:hAnsi="Arial Narrow"/>
+        </w:rPr>
+        <w:t>t</w:t>
+      </w:r>
+      <w:r>
+        <w:rPr>
+          <w:rFonts w:ascii="Arial Narrow" w:hAnsi="Arial Narrow"/>
+        </w:rPr>
+        <w:t>es as he/she can and shoot down the bell to traverse to the next level. Also, depending on which no</w:t>
+      </w:r>
+      <w:r>
+        <w:rPr>
+          <w:rFonts w:ascii="Arial Narrow" w:hAnsi="Arial Narrow"/>
+        </w:rPr>
+        <w:t>t</w:t>
+      </w:r>
+      <w:r>
+        <w:rPr>
+          <w:rFonts w:ascii="Arial Narrow" w:hAnsi="Arial Narrow"/>
+        </w:rPr>
+        <w:t>e it shoots down the bell on will affect the level player will advance to. This functionality helps the player to go back and forth between the levels while collecting no</w:t>
+      </w:r>
+      <w:r>
+        <w:rPr>
+          <w:rFonts w:ascii="Arial Narrow" w:hAnsi="Arial Narrow"/>
+        </w:rPr>
+        <w:t>t</w:t>
+      </w:r>
+      <w:r>
+        <w:rPr>
+          <w:rFonts w:ascii="Arial Narrow" w:hAnsi="Arial Narrow"/>
+        </w:rPr>
+        <w:t>es. The traversing between levels also depends on the mode being played.</w:t>
+      </w:r>
+    </w:p>
+    <w:p>
+      <w:pPr>
+        <w:rPr>
+          <w:rFonts w:ascii="Arial Narrow" w:hAnsi="Arial Narrow"/>
+        </w:rPr>
+      </w:pPr>
+    </w:p>
+    <w:p>
+      <w:pPr>
+        <w:rPr>
+          <w:rFonts w:ascii="Arial Narrow" w:hAnsi="Arial Narrow"/>
+        </w:rPr>
+      </w:pPr>
+      <w:r>
+        <w:rPr>
+          <w:rFonts w:ascii="Arial Narrow" w:hAnsi="Arial Narrow"/>
+        </w:rPr>
+        <w:t>Level C:</w:t>
+      </w:r>
+    </w:p>
+    <w:p>
+      <w:pPr>
+        <w:ind w:left="720"/>
+        <w:jc w:val="both"/>
+        <w:rPr>
+          <w:rFonts w:ascii="Arial Narrow" w:hAnsi="Arial Narrow"/>
+        </w:rPr>
+      </w:pPr>
+      <w:r>
+        <w:rPr>
+          <w:rFonts w:ascii="Arial Narrow" w:hAnsi="Arial Narrow"/>
+        </w:rPr>
+        <w:t>The level will be a maze where the player must navigate through while collecting the musical notes.</w:t>
+      </w:r>
+      <w:r>
+        <w:rPr>
+          <w:rFonts w:ascii="Arial Narrow" w:hAnsi="Arial Narrow"/>
+        </w:rPr>
+        <w:t xml:space="preserve"> If the player gets to a dead end, there will be a deep sounding note that the player can shoot</w:t>
+      </w:r>
+      <w:r>
+        <w:rPr>
+          <w:rFonts w:ascii="Arial Narrow" w:hAnsi="Arial Narrow"/>
+        </w:rPr>
+        <w:t>. The deep sound will indicate that they are at a dead end. Six more notes will be scattered throughout the maze. The player must shoot all seven notes to open the door to reach the end of the maze.</w:t>
+      </w:r>
     </w:p>
     <w:p>
       <w:pPr>
@@ -1682,6 +1661,8 @@
         </w:rPr>
         <w:t>Training Level</w:t>
       </w:r>
+      <w:bookmarkStart w:id="0" w:name="_GoBack"/>
+      <w:bookmarkEnd w:id="0"/>
     </w:p>
     <w:p>
       <w:pPr>
@@ -1746,8 +1727,8 @@
             <v:path o:extrusionok="f" gradientshapeok="t" o:connecttype="rect"/>
             <o:lock v:ext="edit" aspectratio="t"/>
           </v:shapetype>
-          <v:shape id="_x0000_i1025" type="#_x0000_t75" style="width:6in;height:342.75pt">
-            <v:imagedata r:id="rId5" o:title="HubLevel"/>
+          <v:shape id="_x0000_i1025" type="#_x0000_t75" style="width:431.55pt;height:342.7pt">
+            <v:imagedata r:id="rId6" o:title="HubLevel"/>
           </v:shape>
         </w:pict>
       </w:r>
@@ -1763,14 +1744,36 @@
       <w:r>
         <w:t xml:space="preserve">Figure </w:t>
       </w:r>
-      <w:fldSimple w:instr=" SEQ Figure \* ARABIC ">
-        <w:r>
-          <w:rPr>
-            <w:noProof/>
-          </w:rPr>
-          <w:t>1</w:t>
-        </w:r>
-      </w:fldSimple>
+      <w:r>
+        <w:rPr>
+          <w:noProof/>
+        </w:rPr>
+        <w:fldChar w:fldCharType="begin"/>
+      </w:r>
+      <w:r>
+        <w:rPr>
+          <w:noProof/>
+        </w:rPr>
+        <w:instrText xml:space="preserve"> SEQ Figure \* ARABIC </w:instrText>
+      </w:r>
+      <w:r>
+        <w:rPr>
+          <w:noProof/>
+        </w:rPr>
+        <w:fldChar w:fldCharType="separate"/>
+      </w:r>
+      <w:r>
+        <w:rPr>
+          <w:noProof/>
+        </w:rPr>
+        <w:t>1</w:t>
+      </w:r>
+      <w:r>
+        <w:rPr>
+          <w:noProof/>
+        </w:rPr>
+        <w:fldChar w:fldCharType="end"/>
+      </w:r>
       <w:r>
         <w:t xml:space="preserve">: </w:t>
       </w:r>
@@ -2934,7 +2937,7 @@
                     </pic:cNvPicPr>
                   </pic:nvPicPr>
                   <pic:blipFill>
-                    <a:blip r:embed="rId6">
+                    <a:blip r:embed="rId7">
                       <a:extLst>
                         <a:ext uri="{28A0092B-C50C-407E-A947-70E740481C1C}">
                           <a14:useLocalDpi xmlns:a14="http://schemas.microsoft.com/office/drawing/2010/main" val="0"/>
@@ -3027,7 +3030,7 @@
                     </pic:cNvPicPr>
                   </pic:nvPicPr>
                   <pic:blipFill>
-                    <a:blip r:embed="rId7" cstate="print">
+                    <a:blip r:embed="rId8" cstate="print">
                       <a:extLst>
                         <a:ext uri="{28A0092B-C50C-407E-A947-70E740481C1C}">
                           <a14:useLocalDpi xmlns:a14="http://schemas.microsoft.com/office/drawing/2010/main" val="0"/>
@@ -3089,12 +3092,7 @@
         <w:fldChar w:fldCharType="end"/>
       </w:r>
       <w:r>
-        <w:t>: Mu</w:t>
-      </w:r>
-      <w:bookmarkStart w:id="0" w:name="_GoBack"/>
-      <w:bookmarkEnd w:id="0"/>
-      <w:r>
-        <w:t>sic Note Collectibles</w:t>
+        <w:t>: Music Note Collectibles</w:t>
       </w:r>
     </w:p>
     <w:sectPr>
@@ -3108,7 +3106,7 @@
 </file>
 
 <file path=word/numbering.xml><?xml version="1.0" encoding="utf-8"?>
-<w:numbering xmlns:wpc="http://schemas.microsoft.com/office/word/2010/wordprocessingCanvas" xmlns:cx="http://schemas.microsoft.com/office/drawing/2014/chartex" xmlns:mc="http://schemas.openxmlformats.org/markup-compatibility/2006" xmlns:o="urn:schemas-microsoft-com:office:office" xmlns:r="http://schemas.openxmlformats.org/officeDocument/2006/relationships" xmlns:m="http://schemas.openxmlformats.org/officeDocument/2006/math" xmlns:v="urn:schemas-microsoft-com:vml" xmlns:wp14="http://schemas.microsoft.com/office/word/2010/wordprocessingDrawing" xmlns:wp="http://schemas.openxmlformats.org/drawingml/2006/wordprocessingDrawing" xmlns:w10="urn:schemas-microsoft-com:office:word" xmlns:w="http://schemas.openxmlformats.org/wordprocessingml/2006/main" xmlns:w14="http://schemas.microsoft.com/office/word/2010/wordml" xmlns:w15="http://schemas.microsoft.com/office/word/2012/wordml" xmlns:w16se="http://schemas.microsoft.com/office/word/2015/wordml/symex" xmlns:wpg="http://schemas.microsoft.com/office/word/2010/wordprocessingGroup" xmlns:wpi="http://schemas.microsoft.com/office/word/2010/wordprocessingInk" xmlns:wne="http://schemas.microsoft.com/office/word/2006/wordml" xmlns:wps="http://schemas.microsoft.com/office/word/2010/wordprocessingShape" mc:Ignorable="w14 w15 w16se wp14">
+<w:numbering xmlns:wpc="http://schemas.microsoft.com/office/word/2010/wordprocessingCanvas" xmlns:cx="http://schemas.microsoft.com/office/drawing/2014/chartex" xmlns:cx1="http://schemas.microsoft.com/office/drawing/2015/9/8/chartex" xmlns:cx2="http://schemas.microsoft.com/office/drawing/2015/10/21/chartex" xmlns:cx3="http://schemas.microsoft.com/office/drawing/2016/5/9/chartex" xmlns:cx4="http://schemas.microsoft.com/office/drawing/2016/5/10/chartex" xmlns:cx5="http://schemas.microsoft.com/office/drawing/2016/5/11/chartex" xmlns:cx6="http://schemas.microsoft.com/office/drawing/2016/5/12/chartex" xmlns:cx7="http://schemas.microsoft.com/office/drawing/2016/5/13/chartex" xmlns:cx8="http://schemas.microsoft.com/office/drawing/2016/5/14/chartex" xmlns:mc="http://schemas.openxmlformats.org/markup-compatibility/2006" xmlns:aink="http://schemas.microsoft.com/office/drawing/2016/ink" xmlns:am3d="http://schemas.microsoft.com/office/drawing/2017/model3d" xmlns:o="urn:schemas-microsoft-com:office:office" xmlns:r="http://schemas.openxmlformats.org/officeDocument/2006/relationships" xmlns:m="http://schemas.openxmlformats.org/officeDocument/2006/math" xmlns:v="urn:schemas-microsoft-com:vml" xmlns:wp14="http://schemas.microsoft.com/office/word/2010/wordprocessingDrawing" xmlns:wp="http://schemas.openxmlformats.org/drawingml/2006/wordprocessingDrawing" xmlns:w10="urn:schemas-microsoft-com:office:word" xmlns:w="http://schemas.openxmlformats.org/wordprocessingml/2006/main" xmlns:w14="http://schemas.microsoft.com/office/word/2010/wordml" xmlns:w15="http://schemas.microsoft.com/office/word/2012/wordml" xmlns:w16cid="http://schemas.microsoft.com/office/word/2016/wordml/cid" xmlns:w16se="http://schemas.microsoft.com/office/word/2015/wordml/symex" xmlns:wpg="http://schemas.microsoft.com/office/word/2010/wordprocessingGroup" xmlns:wpi="http://schemas.microsoft.com/office/word/2010/wordprocessingInk" xmlns:wne="http://schemas.microsoft.com/office/word/2006/wordml" xmlns:wps="http://schemas.microsoft.com/office/word/2010/wordprocessingShape" mc:Ignorable="w14 w15 w16se w16cid wp14">
   <w:abstractNum w:abstractNumId="0" w15:restartNumberingAfterBreak="0">
     <w:nsid w:val="1CF76486"/>
     <w:multiLevelType w:val="multilevel"/>
@@ -3577,7 +3575,7 @@
 </file>
 
 <file path=word/styles.xml><?xml version="1.0" encoding="utf-8"?>
-<w:styles xmlns:mc="http://schemas.openxmlformats.org/markup-compatibility/2006" xmlns:r="http://schemas.openxmlformats.org/officeDocument/2006/relationships" xmlns:w="http://schemas.openxmlformats.org/wordprocessingml/2006/main" xmlns:w14="http://schemas.microsoft.com/office/word/2010/wordml" xmlns:w15="http://schemas.microsoft.com/office/word/2012/wordml" xmlns:w16se="http://schemas.microsoft.com/office/word/2015/wordml/symex" mc:Ignorable="w14 w15 w16se">
+<w:styles xmlns:mc="http://schemas.openxmlformats.org/markup-compatibility/2006" xmlns:r="http://schemas.openxmlformats.org/officeDocument/2006/relationships" xmlns:w="http://schemas.openxmlformats.org/wordprocessingml/2006/main" xmlns:w14="http://schemas.microsoft.com/office/word/2010/wordml" xmlns:w15="http://schemas.microsoft.com/office/word/2012/wordml" xmlns:w16cid="http://schemas.microsoft.com/office/word/2016/wordml/cid" xmlns:w16se="http://schemas.microsoft.com/office/word/2015/wordml/symex" mc:Ignorable="w14 w15 w16se w16cid">
   <w:docDefaults>
     <w:rPrDefault>
       <w:rPr>
@@ -3587,7 +3585,7 @@
     </w:rPrDefault>
     <w:pPrDefault/>
   </w:docDefaults>
-  <w:latentStyles w:defLockedState="0" w:defUIPriority="99" w:defSemiHidden="0" w:defUnhideWhenUsed="0" w:defQFormat="0" w:count="371">
+  <w:latentStyles w:defLockedState="0" w:defUIPriority="99" w:defSemiHidden="0" w:defUnhideWhenUsed="0" w:defQFormat="0" w:count="375">
     <w:lsdException w:name="Normal" w:uiPriority="0" w:qFormat="1"/>
     <w:lsdException w:name="heading 1" w:uiPriority="9" w:qFormat="1"/>
     <w:lsdException w:name="heading 2" w:uiPriority="9" w:qFormat="1"/>
@@ -3693,7 +3691,6 @@
     <w:lsdException w:name="HTML Sample" w:semiHidden="1" w:unhideWhenUsed="1"/>
     <w:lsdException w:name="HTML Typewriter" w:semiHidden="1" w:unhideWhenUsed="1"/>
     <w:lsdException w:name="HTML Variable" w:semiHidden="1" w:unhideWhenUsed="1"/>
-    <w:lsdException w:name="Normal Table" w:semiHidden="1" w:unhideWhenUsed="1"/>
     <w:lsdException w:name="annotation subject" w:semiHidden="1" w:unhideWhenUsed="1"/>
     <w:lsdException w:name="No List" w:semiHidden="1" w:unhideWhenUsed="1"/>
     <w:lsdException w:name="Outline List 1" w:semiHidden="1" w:unhideWhenUsed="1"/>
@@ -3737,10 +3734,8 @@
     <w:lsdException w:name="Table Elegant" w:semiHidden="1" w:unhideWhenUsed="1"/>
     <w:lsdException w:name="Table Professional" w:semiHidden="1" w:unhideWhenUsed="1"/>
     <w:lsdException w:name="Table Subtle 1" w:semiHidden="1" w:unhideWhenUsed="1"/>
-    <w:lsdException w:name="Table Subtle 2" w:semiHidden="1" w:unhideWhenUsed="1"/>
     <w:lsdException w:name="Table Web 1" w:semiHidden="1" w:unhideWhenUsed="1"/>
     <w:lsdException w:name="Table Web 2" w:semiHidden="1" w:unhideWhenUsed="1"/>
-    <w:lsdException w:name="Table Web 3" w:semiHidden="1" w:unhideWhenUsed="1"/>
     <w:lsdException w:name="Balloon Text" w:semiHidden="1" w:unhideWhenUsed="1"/>
     <w:lsdException w:name="Table Grid" w:uiPriority="59"/>
     <w:lsdException w:name="Table Theme" w:semiHidden="1" w:unhideWhenUsed="1"/>
@@ -3959,6 +3954,10 @@
     <w:lsdException w:name="List Table 5 Dark Accent 6" w:uiPriority="50"/>
     <w:lsdException w:name="List Table 6 Colorful Accent 6" w:uiPriority="51"/>
     <w:lsdException w:name="List Table 7 Colorful Accent 6" w:uiPriority="52"/>
+    <w:lsdException w:name="Mention" w:semiHidden="1" w:unhideWhenUsed="1"/>
+    <w:lsdException w:name="Smart Hyperlink" w:semiHidden="1" w:unhideWhenUsed="1"/>
+    <w:lsdException w:name="Hashtag" w:semiHidden="1" w:unhideWhenUsed="1"/>
+    <w:lsdException w:name="Unresolved Mention" w:semiHidden="1" w:unhideWhenUsed="1"/>
   </w:latentStyles>
   <w:style w:type="paragraph" w:default="1" w:styleId="Normal">
     <w:name w:val="Normal"/>
@@ -4154,6 +4153,50 @@
       <w:color w:val="1F497D" w:themeColor="text2"/>
       <w:sz w:val="18"/>
       <w:szCs w:val="18"/>
+    </w:rPr>
+  </w:style>
+  <w:style w:type="paragraph" w:styleId="TOCHeading">
+    <w:name w:val="TOC Heading"/>
+    <w:basedOn w:val="Heading1"/>
+    <w:next w:val="Normal"/>
+    <w:uiPriority w:val="39"/>
+    <w:unhideWhenUsed/>
+    <w:qFormat/>
+    <w:rsid w:val="007E0B73"/>
+    <w:pPr>
+      <w:keepLines/>
+      <w:spacing w:after="0" w:line="259" w:lineRule="auto"/>
+      <w:outlineLvl w:val="9"/>
+    </w:pPr>
+    <w:rPr>
+      <w:rFonts w:asciiTheme="majorHAnsi" w:eastAsiaTheme="majorEastAsia" w:hAnsiTheme="majorHAnsi" w:cstheme="majorBidi"/>
+      <w:b w:val="0"/>
+      <w:bCs w:val="0"/>
+      <w:color w:val="365F91" w:themeColor="accent1" w:themeShade="BF"/>
+      <w:kern w:val="0"/>
+    </w:rPr>
+  </w:style>
+  <w:style w:type="paragraph" w:styleId="TOC1">
+    <w:name w:val="toc 1"/>
+    <w:basedOn w:val="Normal"/>
+    <w:next w:val="Normal"/>
+    <w:autoRedefine/>
+    <w:uiPriority w:val="39"/>
+    <w:unhideWhenUsed/>
+    <w:rsid w:val="007E0B73"/>
+    <w:pPr>
+      <w:spacing w:after="100"/>
+    </w:pPr>
+  </w:style>
+  <w:style w:type="character" w:styleId="Hyperlink">
+    <w:name w:val="Hyperlink"/>
+    <w:basedOn w:val="DefaultParagraphFont"/>
+    <w:uiPriority w:val="99"/>
+    <w:unhideWhenUsed/>
+    <w:rsid w:val="007E0B73"/>
+    <w:rPr>
+      <w:color w:val="0000FF" w:themeColor="hyperlink"/>
+      <w:u w:val="single"/>
     </w:rPr>
   </w:style>
 </w:styles>
@@ -4440,4 +4483,16 @@
   <a:objectDefaults/>
   <a:extraClrSchemeLst/>
 </a:theme>
+</file>
+
+<file path=customXml/item1.xml><?xml version="1.0" encoding="utf-8"?>
+<b:Sources xmlns:b="http://schemas.openxmlformats.org/officeDocument/2006/bibliography" xmlns="http://schemas.openxmlformats.org/officeDocument/2006/bibliography" SelectedStyle="\APASixthEditionOfficeOnline.xsl" StyleName="APA" Version="6"/>
+</file>
+
+<file path=customXml/itemProps1.xml><?xml version="1.0" encoding="utf-8"?>
+<ds:datastoreItem xmlns:ds="http://schemas.openxmlformats.org/officeDocument/2006/customXml" ds:itemID="{A25344A4-0F2C-4159-8C0F-F11122CD340D}">
+  <ds:schemaRefs>
+    <ds:schemaRef ds:uri="http://schemas.openxmlformats.org/officeDocument/2006/bibliography"/>
+  </ds:schemaRefs>
+</ds:datastoreItem>
 </file>
</xml_diff>